<commit_message>
v 2.65 - Corrección planillas de CU
</commit_message>
<xml_diff>
--- a/Entrega N° 2/Modelado de Negocio - Modificación Propuesta/Casos de Uso/Plantilla Caso de Uso 01.docx
+++ b/Entrega N° 2/Modelado de Negocio - Modificación Propuesta/Casos de Uso/Plantilla Caso de Uso 01.docx
@@ -633,6 +633,7 @@
             <w:r>
               <w:rPr>
                 <w:rFonts w:ascii="Trebuchet MS" w:hAnsi="Trebuchet MS"/>
+                <w:color w:val="2E74B5" w:themeColor="accent1" w:themeShade="BF"/>
               </w:rPr>
               <w:t>El sistema permite al usuario ingresar a la pantalla de menú principal del sistema.</w:t>
             </w:r>
@@ -796,13 +797,7 @@
               <w:rPr>
                 <w:rFonts w:ascii="Trebuchet MS" w:hAnsi="Trebuchet MS" w:cs="Arial"/>
               </w:rPr>
-              <w:t xml:space="preserve">La contraseña ingresada por Cliente no coincide con la base de datos generada por </w:t>
-            </w:r>
-            <w:r>
-              <w:rPr>
-                <w:rFonts w:ascii="Trebuchet MS" w:hAnsi="Trebuchet MS" w:cs="Arial"/>
-              </w:rPr>
-              <w:t>el caso de uso de soporte 12 (</w:t>
+              <w:t>La contraseña ingresada por Cliente no coincide con la base de datos generada por el caso de uso de soporte 12 (</w:t>
             </w:r>
             <w:r>
               <w:rPr>
@@ -845,12 +840,21 @@
                 <w:b/>
               </w:rPr>
             </w:pPr>
+            <w:proofErr w:type="gramStart"/>
             <w:r>
               <w:rPr>
                 <w:rFonts w:ascii="Trebuchet MS" w:hAnsi="Trebuchet MS" w:cs="Arial"/>
                 <w:b/>
               </w:rPr>
-              <w:t xml:space="preserve">Post-Condición de </w:t>
+              <w:t>Post-Condición</w:t>
+            </w:r>
+            <w:proofErr w:type="gramEnd"/>
+            <w:r>
+              <w:rPr>
+                <w:rFonts w:ascii="Trebuchet MS" w:hAnsi="Trebuchet MS" w:cs="Arial"/>
+                <w:b/>
+              </w:rPr>
+              <w:t xml:space="preserve"> de </w:t>
             </w:r>
             <w:r>
               <w:rPr>
@@ -877,18 +881,27 @@
                 <w:b/>
               </w:rPr>
             </w:pPr>
+            <w:proofErr w:type="gramStart"/>
             <w:r>
               <w:rPr>
                 <w:rFonts w:ascii="Trebuchet MS" w:hAnsi="Trebuchet MS" w:cs="Arial"/>
                 <w:b/>
               </w:rPr>
-              <w:t xml:space="preserve">Post-Condición de </w:t>
-            </w:r>
+              <w:t>Post-Condición</w:t>
+            </w:r>
+            <w:proofErr w:type="gramEnd"/>
             <w:r>
               <w:rPr>
                 <w:rFonts w:ascii="Trebuchet MS" w:hAnsi="Trebuchet MS" w:cs="Arial"/>
                 <w:b/>
               </w:rPr>
+              <w:t xml:space="preserve"> de </w:t>
+            </w:r>
+            <w:r>
+              <w:rPr>
+                <w:rFonts w:ascii="Trebuchet MS" w:hAnsi="Trebuchet MS" w:cs="Arial"/>
+                <w:b/>
+              </w:rPr>
               <w:t>Fracaso</w:t>
             </w:r>
             <w:r>
@@ -903,7 +916,14 @@
                 <w:rFonts w:ascii="Trebuchet MS" w:hAnsi="Trebuchet MS" w:cs="Arial"/>
                 <w:bCs/>
               </w:rPr>
-              <w:t xml:space="preserve"> El Cliente no es capaz de ingresar al sistema.</w:t>
+              <w:t xml:space="preserve"> </w:t>
+            </w:r>
+            <w:r>
+              <w:rPr>
+                <w:rFonts w:ascii="Trebuchet MS" w:hAnsi="Trebuchet MS" w:cs="Arial"/>
+                <w:bCs/>
+              </w:rPr>
+              <w:t>El Cliente no es capaz de ingresar al sistema.</w:t>
             </w:r>
           </w:p>
         </w:tc>

</xml_diff>